<commit_message>
Update Documentation of Phase II
</commit_message>
<xml_diff>
--- a/Project Document.docx
+++ b/Project Document.docx
@@ -1068,10 +1068,7 @@
       </w:r>
       <w:proofErr w:type="spellEnd"/>
       <w:r>
-        <w:t xml:space="preserve"> </w:t>
-      </w:r>
-      <w:r>
-        <w:t>Pvt. Ltd.</w:t>
+        <w:t xml:space="preserve"> Pvt. Ltd.</w:t>
       </w:r>
     </w:p>
     <w:p>
@@ -1206,13 +1203,7 @@
         <w:jc w:val="both"/>
       </w:pPr>
       <w:r>
-        <w:t>System Administrator (Top)</w:t>
-      </w:r>
-      <w:r>
-        <w:t xml:space="preserve">: </w:t>
-      </w:r>
-      <w:r>
-        <w:t>Full org-wide visibility and control.</w:t>
+        <w:t>System Administrator (Top): Full org-wide visibility and control.</w:t>
       </w:r>
     </w:p>
     <w:p>
@@ -1225,13 +1216,7 @@
         <w:jc w:val="both"/>
       </w:pPr>
       <w:r>
-        <w:t>Supervisor (Reports to Admin)</w:t>
-      </w:r>
-      <w:r>
-        <w:t xml:space="preserve">: </w:t>
-      </w:r>
-      <w:r>
-        <w:t>Can see all complaints of staff in their team.</w:t>
+        <w:t>Supervisor (Reports to Admin): Can see all complaints of staff in their team.</w:t>
       </w:r>
     </w:p>
     <w:p>
@@ -1244,13 +1229,7 @@
         <w:jc w:val="both"/>
       </w:pPr>
       <w:r>
-        <w:t>Department Staff (Reports to Supervisor)</w:t>
-      </w:r>
-      <w:r>
-        <w:t xml:space="preserve">: </w:t>
-      </w:r>
-      <w:r>
-        <w:t>Handles and resolves complaints assigned to them.</w:t>
+        <w:t>Department Staff (Reports to Supervisor): Handles and resolves complaints assigned to them.</w:t>
       </w:r>
     </w:p>
     <w:p>
@@ -1263,13 +1242,50 @@
         <w:jc w:val="both"/>
       </w:pPr>
       <w:r>
-        <w:t>Citizen (Lowest level)</w:t>
-      </w:r>
-      <w:r>
-        <w:t xml:space="preserve">: </w:t>
-      </w:r>
-      <w:r>
-        <w:t>External user who can log their own complaints but cannot see others’ records.</w:t>
+        <w:t>Citizen (Lowest level): External user who can log their own complaints but cannot see others’ records.</w:t>
+      </w:r>
+    </w:p>
+    <w:p>
+      <w:pPr>
+        <w:pStyle w:val="ListParagraph"/>
+        <w:jc w:val="both"/>
+      </w:pPr>
+      <w:r>
+        <w:drawing>
+          <wp:inline distT="0" distB="0" distL="0" distR="0" wp14:anchorId="032E96FA" wp14:editId="2D62B808">
+            <wp:extent cx="5296639" cy="3829584"/>
+            <wp:effectExtent l="0" t="0" r="0" b="0"/>
+            <wp:docPr id="1" name="Picture 1"/>
+            <wp:cNvGraphicFramePr>
+              <a:graphicFrameLocks xmlns:a="http://schemas.openxmlformats.org/drawingml/2006/main" noChangeAspect="1"/>
+            </wp:cNvGraphicFramePr>
+            <a:graphic xmlns:a="http://schemas.openxmlformats.org/drawingml/2006/main">
+              <a:graphicData uri="http://schemas.openxmlformats.org/drawingml/2006/picture">
+                <pic:pic xmlns:pic="http://schemas.openxmlformats.org/drawingml/2006/picture">
+                  <pic:nvPicPr>
+                    <pic:cNvPr id="1" name=""/>
+                    <pic:cNvPicPr/>
+                  </pic:nvPicPr>
+                  <pic:blipFill>
+                    <a:blip r:embed="rId5"/>
+                    <a:stretch>
+                      <a:fillRect/>
+                    </a:stretch>
+                  </pic:blipFill>
+                  <pic:spPr>
+                    <a:xfrm>
+                      <a:off x="0" y="0"/>
+                      <a:ext cx="5296639" cy="3829584"/>
+                    </a:xfrm>
+                    <a:prstGeom prst="rect">
+                      <a:avLst/>
+                    </a:prstGeom>
+                  </pic:spPr>
+                </pic:pic>
+              </a:graphicData>
+            </a:graphic>
+          </wp:inline>
+        </w:drawing>
       </w:r>
     </w:p>
     <w:p>
@@ -1301,6 +1317,7 @@
         <w:jc w:val="both"/>
       </w:pPr>
       <w:r>
+        <w:lastRenderedPageBreak/>
         <w:t>Profiles were created by cloning standard profiles to control object-level permissions.</w:t>
       </w:r>
     </w:p>
@@ -1314,13 +1331,7 @@
         <w:jc w:val="both"/>
       </w:pPr>
       <w:r>
-        <w:t>Citizen Profile (cloned from Customer Community Plus User):</w:t>
-      </w:r>
-      <w:r>
-        <w:t xml:space="preserve"> </w:t>
-      </w:r>
-      <w:r>
-        <w:t>Minimal access; can only create and view their own complaint records.</w:t>
+        <w:t>Citizen Profile (cloned from Customer Community Plus User): Minimal access; can only create and view their own complaint records.</w:t>
       </w:r>
     </w:p>
     <w:p>
@@ -1333,13 +1344,7 @@
         <w:jc w:val="both"/>
       </w:pPr>
       <w:r>
-        <w:t>Department Staff Profile (cloned from Standard User):</w:t>
-      </w:r>
-      <w:r>
-        <w:t xml:space="preserve"> </w:t>
-      </w:r>
-      <w:r>
-        <w:t>Can view and update complaints assigned to them.</w:t>
+        <w:t>Department Staff Profile (cloned from Standard User): Can view and update complaints assigned to them.</w:t>
       </w:r>
     </w:p>
     <w:p>
@@ -1352,13 +1357,7 @@
         <w:jc w:val="both"/>
       </w:pPr>
       <w:r>
-        <w:t>Supervisor Profile (cloned from Standard User):</w:t>
-      </w:r>
-      <w:r>
-        <w:t xml:space="preserve"> </w:t>
-      </w:r>
-      <w:r>
-        <w:t>Additional reporting and dashboard access, plus View All on complaints.</w:t>
+        <w:t>Supervisor Profile (cloned from Standard User): Additional reporting and dashboard access, plus View All on complaints.</w:t>
       </w:r>
     </w:p>
     <w:p>
@@ -1371,13 +1370,7 @@
         <w:jc w:val="both"/>
       </w:pPr>
       <w:r>
-        <w:t>System Administrator Profile (default):</w:t>
-      </w:r>
-      <w:r>
-        <w:t xml:space="preserve"> </w:t>
-      </w:r>
-      <w:r>
-        <w:t>Full access to all setup and records.</w:t>
+        <w:t>System Administrator Profile (default): Full access to all setup and records.</w:t>
       </w:r>
     </w:p>
     <w:p>
@@ -1453,7 +1446,6 @@
         <w:jc w:val="both"/>
       </w:pPr>
       <w:r>
-        <w:lastRenderedPageBreak/>
         <w:t>Profile: Citizen Profile</w:t>
       </w:r>
     </w:p>
@@ -1664,8 +1656,85 @@
       <w:r>
         <w:t xml:space="preserve">Username: </w:t>
       </w:r>
-      <w:r>
-        <w:t>bhishan.cd22645@agentforce.com</w:t>
+      <w:hyperlink r:id="rId6" w:history="1">
+        <w:r>
+          <w:rPr>
+            <w:rStyle w:val="Hyperlink"/>
+          </w:rPr>
+          <w:t>bhishan.cd22645@agentforce.com</w:t>
+        </w:r>
+      </w:hyperlink>
+    </w:p>
+    <w:p>
+      <w:pPr>
+        <w:pStyle w:val="ListParagraph"/>
+        <w:jc w:val="both"/>
+      </w:pPr>
+      <w:r>
+        <w:lastRenderedPageBreak/>
+        <w:drawing>
+          <wp:anchor distT="0" distB="0" distL="114300" distR="114300" simplePos="0" relativeHeight="251658240" behindDoc="1" locked="0" layoutInCell="1" allowOverlap="1" wp14:anchorId="483D378A" wp14:editId="100C6950">
+            <wp:simplePos x="0" y="0"/>
+            <wp:positionH relativeFrom="column">
+              <wp:posOffset>-76200</wp:posOffset>
+            </wp:positionH>
+            <wp:positionV relativeFrom="paragraph">
+              <wp:posOffset>38100</wp:posOffset>
+            </wp:positionV>
+            <wp:extent cx="5925377" cy="3553321"/>
+            <wp:effectExtent l="0" t="0" r="0" b="9525"/>
+            <wp:wrapTight wrapText="bothSides">
+              <wp:wrapPolygon edited="0">
+                <wp:start x="0" y="0"/>
+                <wp:lineTo x="0" y="21542"/>
+                <wp:lineTo x="21528" y="21542"/>
+                <wp:lineTo x="21528" y="0"/>
+                <wp:lineTo x="0" y="0"/>
+              </wp:wrapPolygon>
+            </wp:wrapTight>
+            <wp:docPr id="2" name="Picture 2"/>
+            <wp:cNvGraphicFramePr>
+              <a:graphicFrameLocks xmlns:a="http://schemas.openxmlformats.org/drawingml/2006/main" noChangeAspect="1"/>
+            </wp:cNvGraphicFramePr>
+            <a:graphic xmlns:a="http://schemas.openxmlformats.org/drawingml/2006/main">
+              <a:graphicData uri="http://schemas.openxmlformats.org/drawingml/2006/picture">
+                <pic:pic xmlns:pic="http://schemas.openxmlformats.org/drawingml/2006/picture">
+                  <pic:nvPicPr>
+                    <pic:cNvPr id="1" name=""/>
+                    <pic:cNvPicPr/>
+                  </pic:nvPicPr>
+                  <pic:blipFill>
+                    <a:blip r:embed="rId7">
+                      <a:extLst>
+                        <a:ext uri="{28A0092B-C50C-407E-A947-70E740481C1C}">
+                          <a14:useLocalDpi xmlns:a14="http://schemas.microsoft.com/office/drawing/2010/main" val="0"/>
+                        </a:ext>
+                      </a:extLst>
+                    </a:blip>
+                    <a:stretch>
+                      <a:fillRect/>
+                    </a:stretch>
+                  </pic:blipFill>
+                  <pic:spPr>
+                    <a:xfrm>
+                      <a:off x="0" y="0"/>
+                      <a:ext cx="5925377" cy="3553321"/>
+                    </a:xfrm>
+                    <a:prstGeom prst="rect">
+                      <a:avLst/>
+                    </a:prstGeom>
+                  </pic:spPr>
+                </pic:pic>
+              </a:graphicData>
+            </a:graphic>
+            <wp14:sizeRelH relativeFrom="page">
+              <wp14:pctWidth>0</wp14:pctWidth>
+            </wp14:sizeRelH>
+            <wp14:sizeRelV relativeFrom="page">
+              <wp14:pctHeight>0</wp14:pctHeight>
+            </wp14:sizeRelV>
+          </wp:anchor>
+        </w:drawing>
       </w:r>
     </w:p>
     <w:p>
@@ -6830,6 +6899,7 @@
   <w:style w:type="character" w:default="1" w:styleId="DefaultParagraphFont">
     <w:name w:val="Default Paragraph Font"/>
     <w:uiPriority w:val="1"/>
+    <w:semiHidden/>
     <w:unhideWhenUsed/>
   </w:style>
   <w:style w:type="table" w:default="1" w:styleId="TableNormal">

</xml_diff>